<commit_message>
-Actualización de los Casos de Prueba de los CU Ingresar al Sistema y Revisar Programa.
-Actualización del documento de resumen de pruebas iniciales.

-Actualización del documento Seguimiento de pruebas de CU.

-Elaboración del documento Resumen de Reunion de la iteración 13.
</commit_message>
<xml_diff>
--- a/Construcción/Documentación Pruebas/Caso de Prueba - Ingresar al Sistema.docx
+++ b/Construcción/Documentación Pruebas/Caso de Prueba - Ingresar al Sistema.docx
@@ -600,7 +600,7 @@
           <w:r>
             <w:fldChar w:fldCharType="separate"/>
           </w:r>
-          <w:hyperlink w:anchor="_Toc41585635" w:history="1">
+          <w:hyperlink w:anchor="_Toc43214979" w:history="1">
             <w:r>
               <w:rPr>
                 <w:rStyle w:val="Hipervnculo"/>
@@ -627,7 +627,7 @@
                 <w:noProof/>
                 <w:webHidden/>
               </w:rPr>
-              <w:instrText xml:space="preserve"> PAGEREF _Toc41585635 \h </w:instrText>
+              <w:instrText xml:space="preserve"> PAGEREF _Toc43214979 \h </w:instrText>
             </w:r>
             <w:r>
               <w:rPr>
@@ -671,7 +671,7 @@
               <w:lang w:val="es-AR" w:eastAsia="es-AR"/>
             </w:rPr>
           </w:pPr>
-          <w:hyperlink w:anchor="_Toc41585636" w:history="1">
+          <w:hyperlink w:anchor="_Toc43214980" w:history="1">
             <w:r>
               <w:rPr>
                 <w:rStyle w:val="Hipervnculo"/>
@@ -698,7 +698,7 @@
                 <w:noProof/>
                 <w:webHidden/>
               </w:rPr>
-              <w:instrText xml:space="preserve"> PAGEREF _Toc41585636 \h </w:instrText>
+              <w:instrText xml:space="preserve"> PAGEREF _Toc43214980 \h </w:instrText>
             </w:r>
             <w:r>
               <w:rPr>
@@ -740,7 +740,7 @@
               <w:lang w:val="es-AR" w:eastAsia="es-AR"/>
             </w:rPr>
           </w:pPr>
-          <w:hyperlink w:anchor="_Toc41585637" w:history="1">
+          <w:hyperlink w:anchor="_Toc43214981" w:history="1">
             <w:r>
               <w:rPr>
                 <w:rStyle w:val="Hipervnculo"/>
@@ -767,7 +767,7 @@
                 <w:noProof/>
                 <w:webHidden/>
               </w:rPr>
-              <w:instrText xml:space="preserve"> PAGEREF _Toc41585637 \h </w:instrText>
+              <w:instrText xml:space="preserve"> PAGEREF _Toc43214981 \h </w:instrText>
             </w:r>
             <w:r>
               <w:rPr>
@@ -809,7 +809,7 @@
               <w:lang w:val="es-AR" w:eastAsia="es-AR"/>
             </w:rPr>
           </w:pPr>
-          <w:hyperlink w:anchor="_Toc41585638" w:history="1">
+          <w:hyperlink w:anchor="_Toc43214982" w:history="1">
             <w:r>
               <w:rPr>
                 <w:rStyle w:val="Hipervnculo"/>
@@ -836,7 +836,7 @@
                 <w:noProof/>
                 <w:webHidden/>
               </w:rPr>
-              <w:instrText xml:space="preserve"> PAGEREF _Toc41585638 \h </w:instrText>
+              <w:instrText xml:space="preserve"> PAGEREF _Toc43214982 \h </w:instrText>
             </w:r>
             <w:r>
               <w:rPr>
@@ -880,7 +880,7 @@
               <w:lang w:val="es-AR" w:eastAsia="es-AR"/>
             </w:rPr>
           </w:pPr>
-          <w:hyperlink w:anchor="_Toc41585639" w:history="1">
+          <w:hyperlink w:anchor="_Toc43214983" w:history="1">
             <w:r>
               <w:rPr>
                 <w:rStyle w:val="Hipervnculo"/>
@@ -907,7 +907,7 @@
                 <w:noProof/>
                 <w:webHidden/>
               </w:rPr>
-              <w:instrText xml:space="preserve"> PAGEREF _Toc41585639 \h </w:instrText>
+              <w:instrText xml:space="preserve"> PAGEREF _Toc43214983 \h </w:instrText>
             </w:r>
             <w:r>
               <w:rPr>
@@ -949,7 +949,7 @@
               <w:lang w:val="es-AR" w:eastAsia="es-AR"/>
             </w:rPr>
           </w:pPr>
-          <w:hyperlink w:anchor="_Toc41585640" w:history="1">
+          <w:hyperlink w:anchor="_Toc43214984" w:history="1">
             <w:r>
               <w:rPr>
                 <w:rStyle w:val="Hipervnculo"/>
@@ -976,7 +976,7 @@
                 <w:noProof/>
                 <w:webHidden/>
               </w:rPr>
-              <w:instrText xml:space="preserve"> PAGEREF _Toc41585640 \h </w:instrText>
+              <w:instrText xml:space="preserve"> PAGEREF _Toc43214984 \h </w:instrText>
             </w:r>
             <w:r>
               <w:rPr>
@@ -1018,7 +1018,7 @@
               <w:lang w:val="es-AR" w:eastAsia="es-AR"/>
             </w:rPr>
           </w:pPr>
-          <w:hyperlink w:anchor="_Toc41585641" w:history="1">
+          <w:hyperlink w:anchor="_Toc43214985" w:history="1">
             <w:r>
               <w:rPr>
                 <w:rStyle w:val="Hipervnculo"/>
@@ -1045,7 +1045,7 @@
                 <w:noProof/>
                 <w:webHidden/>
               </w:rPr>
-              <w:instrText xml:space="preserve"> PAGEREF _Toc41585641 \h </w:instrText>
+              <w:instrText xml:space="preserve"> PAGEREF _Toc43214985 \h </w:instrText>
             </w:r>
             <w:r>
               <w:rPr>
@@ -1089,7 +1089,7 @@
               <w:lang w:val="es-AR" w:eastAsia="es-AR"/>
             </w:rPr>
           </w:pPr>
-          <w:hyperlink w:anchor="_Toc41585642" w:history="1">
+          <w:hyperlink w:anchor="_Toc43214986" w:history="1">
             <w:r>
               <w:rPr>
                 <w:rStyle w:val="Hipervnculo"/>
@@ -1116,7 +1116,7 @@
                 <w:noProof/>
                 <w:webHidden/>
               </w:rPr>
-              <w:instrText xml:space="preserve"> PAGEREF _Toc41585642 \h </w:instrText>
+              <w:instrText xml:space="preserve"> PAGEREF _Toc43214986 \h </w:instrText>
             </w:r>
             <w:r>
               <w:rPr>
@@ -1158,7 +1158,7 @@
               <w:lang w:val="es-AR" w:eastAsia="es-AR"/>
             </w:rPr>
           </w:pPr>
-          <w:hyperlink w:anchor="_Toc41585643" w:history="1">
+          <w:hyperlink w:anchor="_Toc43214987" w:history="1">
             <w:r>
               <w:rPr>
                 <w:rStyle w:val="Hipervnculo"/>
@@ -1185,7 +1185,7 @@
                 <w:noProof/>
                 <w:webHidden/>
               </w:rPr>
-              <w:instrText xml:space="preserve"> PAGEREF _Toc41585643 \h </w:instrText>
+              <w:instrText xml:space="preserve"> PAGEREF _Toc43214987 \h </w:instrText>
             </w:r>
             <w:r>
               <w:rPr>
@@ -1227,7 +1227,7 @@
               <w:lang w:val="es-AR" w:eastAsia="es-AR"/>
             </w:rPr>
           </w:pPr>
-          <w:hyperlink w:anchor="_Toc41585644" w:history="1">
+          <w:hyperlink w:anchor="_Toc43214988" w:history="1">
             <w:r>
               <w:rPr>
                 <w:rStyle w:val="Hipervnculo"/>
@@ -1254,7 +1254,7 @@
                 <w:noProof/>
                 <w:webHidden/>
               </w:rPr>
-              <w:instrText xml:space="preserve"> PAGEREF _Toc41585644 \h </w:instrText>
+              <w:instrText xml:space="preserve"> PAGEREF _Toc43214988 \h </w:instrText>
             </w:r>
             <w:r>
               <w:rPr>
@@ -1298,7 +1298,7 @@
               <w:lang w:val="es-AR" w:eastAsia="es-AR"/>
             </w:rPr>
           </w:pPr>
-          <w:hyperlink w:anchor="_Toc41585645" w:history="1">
+          <w:hyperlink w:anchor="_Toc43214989" w:history="1">
             <w:r>
               <w:rPr>
                 <w:rStyle w:val="Hipervnculo"/>
@@ -1325,7 +1325,7 @@
                 <w:noProof/>
                 <w:webHidden/>
               </w:rPr>
-              <w:instrText xml:space="preserve"> PAGEREF _Toc41585645 \h </w:instrText>
+              <w:instrText xml:space="preserve"> PAGEREF _Toc43214989 \h </w:instrText>
             </w:r>
             <w:r>
               <w:rPr>
@@ -1346,148 +1346,6 @@
                 <w:webHidden/>
               </w:rPr>
               <w:t>10</w:t>
-            </w:r>
-            <w:r>
-              <w:rPr>
-                <w:noProof/>
-                <w:webHidden/>
-              </w:rPr>
-              <w:fldChar w:fldCharType="end"/>
-            </w:r>
-          </w:hyperlink>
-        </w:p>
-        <w:p>
-          <w:pPr>
-            <w:pStyle w:val="TDC1"/>
-            <w:rPr>
-              <w:rFonts w:eastAsiaTheme="minorEastAsia"/>
-              <w:b w:val="0"/>
-              <w:bCs w:val="0"/>
-              <w:noProof/>
-              <w:sz w:val="22"/>
-              <w:szCs w:val="22"/>
-              <w:lang w:val="es-AR" w:eastAsia="es-AR"/>
-            </w:rPr>
-          </w:pPr>
-          <w:hyperlink w:anchor="_Toc41585646" w:history="1">
-            <w:r>
-              <w:rPr>
-                <w:rStyle w:val="Hipervnculo"/>
-                <w:noProof/>
-              </w:rPr>
-              <w:t>Casos de Prueba: Prueba 02 - Regresión</w:t>
-            </w:r>
-            <w:r>
-              <w:rPr>
-                <w:noProof/>
-                <w:webHidden/>
-              </w:rPr>
-              <w:tab/>
-            </w:r>
-            <w:r>
-              <w:rPr>
-                <w:noProof/>
-                <w:webHidden/>
-              </w:rPr>
-              <w:fldChar w:fldCharType="begin"/>
-            </w:r>
-            <w:r>
-              <w:rPr>
-                <w:noProof/>
-                <w:webHidden/>
-              </w:rPr>
-              <w:instrText xml:space="preserve"> PAGEREF _Toc41585646 \h </w:instrText>
-            </w:r>
-            <w:r>
-              <w:rPr>
-                <w:noProof/>
-                <w:webHidden/>
-              </w:rPr>
-            </w:r>
-            <w:r>
-              <w:rPr>
-                <w:noProof/>
-                <w:webHidden/>
-              </w:rPr>
-              <w:fldChar w:fldCharType="separate"/>
-            </w:r>
-            <w:r>
-              <w:rPr>
-                <w:noProof/>
-                <w:webHidden/>
-              </w:rPr>
-              <w:t>11</w:t>
-            </w:r>
-            <w:r>
-              <w:rPr>
-                <w:noProof/>
-                <w:webHidden/>
-              </w:rPr>
-              <w:fldChar w:fldCharType="end"/>
-            </w:r>
-          </w:hyperlink>
-        </w:p>
-        <w:p>
-          <w:pPr>
-            <w:pStyle w:val="TDC1"/>
-            <w:rPr>
-              <w:rFonts w:eastAsiaTheme="minorEastAsia"/>
-              <w:b w:val="0"/>
-              <w:bCs w:val="0"/>
-              <w:noProof/>
-              <w:sz w:val="22"/>
-              <w:szCs w:val="22"/>
-              <w:lang w:val="es-AR" w:eastAsia="es-AR"/>
-            </w:rPr>
-          </w:pPr>
-          <w:hyperlink w:anchor="_Toc41585647" w:history="1">
-            <w:r>
-              <w:rPr>
-                <w:rStyle w:val="Hipervnculo"/>
-                <w:noProof/>
-              </w:rPr>
-              <w:t>Evaluación final de la Prueba 02 - Regresión</w:t>
-            </w:r>
-            <w:r>
-              <w:rPr>
-                <w:noProof/>
-                <w:webHidden/>
-              </w:rPr>
-              <w:tab/>
-            </w:r>
-            <w:r>
-              <w:rPr>
-                <w:noProof/>
-                <w:webHidden/>
-              </w:rPr>
-              <w:fldChar w:fldCharType="begin"/>
-            </w:r>
-            <w:r>
-              <w:rPr>
-                <w:noProof/>
-                <w:webHidden/>
-              </w:rPr>
-              <w:instrText xml:space="preserve"> PAGEREF _Toc41585647 \h </w:instrText>
-            </w:r>
-            <w:r>
-              <w:rPr>
-                <w:noProof/>
-                <w:webHidden/>
-              </w:rPr>
-            </w:r>
-            <w:r>
-              <w:rPr>
-                <w:noProof/>
-                <w:webHidden/>
-              </w:rPr>
-              <w:fldChar w:fldCharType="separate"/>
-            </w:r>
-            <w:r>
-              <w:rPr>
-                <w:noProof/>
-                <w:webHidden/>
-              </w:rPr>
-              <w:t>11</w:t>
             </w:r>
             <w:r>
               <w:rPr>
@@ -1556,7 +1414,7 @@
           <w:bCs w:val="0"/>
         </w:rPr>
       </w:pPr>
-      <w:bookmarkStart w:id="0" w:name="_Toc41585635"/>
+      <w:bookmarkStart w:id="0" w:name="_Toc43214979"/>
       <w:r>
         <w:rPr>
           <w:bCs w:val="0"/>
@@ -1582,7 +1440,7 @@
       </w:pPr>
       <w:bookmarkStart w:id="1" w:name="_Toc40882342"/>
       <w:bookmarkStart w:id="2" w:name="_Toc29278830"/>
-      <w:bookmarkStart w:id="3" w:name="_Toc41585636"/>
+      <w:bookmarkStart w:id="3" w:name="_Toc43214980"/>
       <w:r>
         <w:t>Caso de Prueba P001</w:t>
       </w:r>
@@ -1611,7 +1469,7 @@
         <w:pStyle w:val="PSI-Ttulo3"/>
       </w:pPr>
       <w:bookmarkStart w:id="4" w:name="_Toc40882343"/>
-      <w:bookmarkStart w:id="5" w:name="_Toc41585637"/>
+      <w:bookmarkStart w:id="5" w:name="_Toc43214981"/>
       <w:r>
         <w:t>Descripción</w:t>
       </w:r>
@@ -1646,7 +1504,7 @@
         <w:pStyle w:val="PSI-Ttulo3"/>
       </w:pPr>
       <w:bookmarkStart w:id="6" w:name="_Toc40882344"/>
-      <w:bookmarkStart w:id="7" w:name="_Toc41585638"/>
+      <w:bookmarkStart w:id="7" w:name="_Toc43214982"/>
       <w:r>
         <w:t>Evaluación de la Prueba</w:t>
       </w:r>
@@ -2859,7 +2717,7 @@
           <w:szCs w:val="28"/>
         </w:rPr>
       </w:pPr>
-      <w:bookmarkStart w:id="9" w:name="_Toc41585639"/>
+      <w:bookmarkStart w:id="9" w:name="_Toc43214983"/>
       <w:r>
         <w:t>Caso de Prueba P00</w:t>
       </w:r>
@@ -2879,7 +2737,7 @@
       <w:pPr>
         <w:pStyle w:val="PSI-Ttulo3"/>
       </w:pPr>
-      <w:bookmarkStart w:id="11" w:name="_Toc41585640"/>
+      <w:bookmarkStart w:id="11" w:name="_Toc43214984"/>
       <w:r>
         <w:t>Descripción</w:t>
       </w:r>
@@ -2922,7 +2780,7 @@
         <w:pStyle w:val="PSI-Ttulo3"/>
       </w:pPr>
       <w:bookmarkStart w:id="12" w:name="_Toc40882356"/>
-      <w:bookmarkStart w:id="13" w:name="_Toc41585641"/>
+      <w:bookmarkStart w:id="13" w:name="_Toc43214985"/>
       <w:r>
         <w:t>Evaluación de la Prueba</w:t>
       </w:r>
@@ -4107,7 +3965,7 @@
           <w:szCs w:val="28"/>
         </w:rPr>
       </w:pPr>
-      <w:bookmarkStart w:id="16" w:name="_Toc41585642"/>
+      <w:bookmarkStart w:id="16" w:name="_Toc43214986"/>
       <w:r>
         <w:t>Caso de Prueba P003</w:t>
       </w:r>
@@ -4122,7 +3980,7 @@
       <w:pPr>
         <w:pStyle w:val="PSI-Ttulo3"/>
       </w:pPr>
-      <w:bookmarkStart w:id="17" w:name="_Toc41585643"/>
+      <w:bookmarkStart w:id="17" w:name="_Toc43214987"/>
       <w:r>
         <w:t>Descripción</w:t>
       </w:r>
@@ -4146,7 +4004,7 @@
       <w:pPr>
         <w:pStyle w:val="PSI-Ttulo3"/>
       </w:pPr>
-      <w:bookmarkStart w:id="18" w:name="_Toc41585644"/>
+      <w:bookmarkStart w:id="18" w:name="_Toc43214988"/>
       <w:r>
         <w:t>Evaluación de la Prueba</w:t>
       </w:r>
@@ -4160,7 +4018,10 @@
         <w:pStyle w:val="PSI-Normal"/>
       </w:pPr>
       <w:r>
-        <w:t>Realizada e Ins</w:t>
+        <w:t>R</w:t>
+      </w:r>
+      <w:r>
+        <w:t>ealizada y S</w:t>
       </w:r>
       <w:r>
         <w:t>atisfactoria.</w:t>
@@ -6264,223 +6125,6 @@
       <w:tr>
         <w:tc>
           <w:tcPr>
-            <w:tcW w:w="851" w:type="dxa"/>
-            <w:tcBorders>
-              <w:left w:val="single" w:sz="1" w:space="0" w:color="000000"/>
-              <w:bottom w:val="single" w:sz="1" w:space="0" w:color="000000"/>
-            </w:tcBorders>
-            <w:shd w:val="clear" w:color="auto" w:fill="C0504D" w:themeFill="accent2"/>
-          </w:tcPr>
-          <w:p>
-            <w:pPr>
-              <w:pStyle w:val="TableContents"/>
-              <w:rPr>
-                <w:rFonts w:ascii="Arial" w:hAnsi="Arial"/>
-                <w:sz w:val="20"/>
-              </w:rPr>
-            </w:pPr>
-            <w:r>
-              <w:rPr>
-                <w:rFonts w:ascii="Arial" w:hAnsi="Arial"/>
-                <w:sz w:val="20"/>
-              </w:rPr>
-              <w:t>10</w:t>
-            </w:r>
-          </w:p>
-        </w:tc>
-        <w:tc>
-          <w:tcPr>
-            <w:tcW w:w="1559" w:type="dxa"/>
-            <w:tcBorders>
-              <w:left w:val="single" w:sz="1" w:space="0" w:color="000000"/>
-              <w:bottom w:val="single" w:sz="1" w:space="0" w:color="000000"/>
-            </w:tcBorders>
-            <w:shd w:val="clear" w:color="auto" w:fill="C0504D" w:themeFill="accent2"/>
-          </w:tcPr>
-          <w:p>
-            <w:pPr>
-              <w:pStyle w:val="TableContents"/>
-            </w:pPr>
-            <w:r>
-              <w:t>Probar la cantidad de veces fallidas que un usuario intenta acceder al sistema.</w:t>
-            </w:r>
-          </w:p>
-        </w:tc>
-        <w:tc>
-          <w:tcPr>
-            <w:tcW w:w="1559" w:type="dxa"/>
-            <w:tcBorders>
-              <w:left w:val="single" w:sz="1" w:space="0" w:color="000000"/>
-              <w:bottom w:val="single" w:sz="1" w:space="0" w:color="000000"/>
-            </w:tcBorders>
-            <w:shd w:val="clear" w:color="auto" w:fill="C0504D" w:themeFill="accent2"/>
-          </w:tcPr>
-          <w:p>
-            <w:pPr>
-              <w:pStyle w:val="TableContents"/>
-              <w:rPr>
-                <w:rFonts w:ascii="Arial" w:hAnsi="Arial"/>
-                <w:sz w:val="20"/>
-              </w:rPr>
-            </w:pPr>
-            <w:r>
-              <w:rPr>
-                <w:rFonts w:ascii="Arial" w:hAnsi="Arial"/>
-                <w:sz w:val="20"/>
-              </w:rPr>
-              <w:t>Correo institucional válido y contraseña inválida.</w:t>
-            </w:r>
-          </w:p>
-          <w:p>
-            <w:pPr>
-              <w:pStyle w:val="TableContents"/>
-              <w:rPr>
-                <w:rFonts w:ascii="Arial" w:hAnsi="Arial"/>
-                <w:sz w:val="20"/>
-              </w:rPr>
-            </w:pPr>
-          </w:p>
-          <w:p>
-            <w:pPr>
-              <w:pStyle w:val="TableContents"/>
-              <w:rPr>
-                <w:rFonts w:ascii="Arial" w:hAnsi="Arial"/>
-                <w:sz w:val="20"/>
-              </w:rPr>
-            </w:pPr>
-            <w:r>
-              <w:rPr>
-                <w:rFonts w:ascii="Arial" w:hAnsi="Arial"/>
-                <w:sz w:val="20"/>
-              </w:rPr>
-              <w:t>Cantidad máxima de intentos permitidos= 3</w:t>
-            </w:r>
-          </w:p>
-        </w:tc>
-        <w:tc>
-          <w:tcPr>
-            <w:tcW w:w="2552" w:type="dxa"/>
-            <w:gridSpan w:val="2"/>
-            <w:tcBorders>
-              <w:left w:val="single" w:sz="1" w:space="0" w:color="000000"/>
-              <w:bottom w:val="single" w:sz="1" w:space="0" w:color="000000"/>
-            </w:tcBorders>
-            <w:shd w:val="clear" w:color="auto" w:fill="C0504D" w:themeFill="accent2"/>
-          </w:tcPr>
-          <w:p>
-            <w:pPr>
-              <w:pStyle w:val="PSI-Normal"/>
-            </w:pPr>
-            <w:r>
-              <w:t>El invitado no acceda al sistema para realizar determinadas operaciones, luego de no haber sido autentificado.</w:t>
-            </w:r>
-          </w:p>
-          <w:p>
-            <w:pPr>
-              <w:pStyle w:val="PSI-Normal"/>
-            </w:pPr>
-            <w:r>
-              <w:t>Ante 3 intentos denegados se deberá bloquear la cuenta.</w:t>
-            </w:r>
-          </w:p>
-        </w:tc>
-        <w:tc>
-          <w:tcPr>
-            <w:tcW w:w="2410" w:type="dxa"/>
-            <w:gridSpan w:val="2"/>
-            <w:tcBorders>
-              <w:left w:val="single" w:sz="1" w:space="0" w:color="000000"/>
-              <w:bottom w:val="single" w:sz="1" w:space="0" w:color="000000"/>
-              <w:right w:val="single" w:sz="1" w:space="0" w:color="000000"/>
-            </w:tcBorders>
-            <w:shd w:val="clear" w:color="auto" w:fill="C0504D" w:themeFill="accent2"/>
-          </w:tcPr>
-          <w:p>
-            <w:pPr>
-              <w:pStyle w:val="TableContents"/>
-              <w:rPr>
-                <w:rFonts w:ascii="Arial" w:hAnsi="Arial"/>
-                <w:sz w:val="20"/>
-              </w:rPr>
-            </w:pPr>
-            <w:r>
-              <w:rPr>
-                <w:rFonts w:ascii="Arial" w:hAnsi="Arial"/>
-                <w:sz w:val="20"/>
-              </w:rPr>
-              <w:t>Ins</w:t>
-            </w:r>
-            <w:r>
-              <w:rPr>
-                <w:rFonts w:ascii="Arial" w:hAnsi="Arial"/>
-                <w:sz w:val="20"/>
-              </w:rPr>
-              <w:t>atisfactorio.</w:t>
-            </w:r>
-          </w:p>
-          <w:p>
-            <w:pPr>
-              <w:pStyle w:val="TableContents"/>
-            </w:pPr>
-            <w:r>
-              <w:rPr>
-                <w:rFonts w:ascii="Arial" w:hAnsi="Arial"/>
-                <w:sz w:val="20"/>
-              </w:rPr>
-              <w:t>A</w:t>
-            </w:r>
-            <w:r>
-              <w:t>cceso denegado al sistema para realizar determinadas operaciones, luego de no haber sido autentificado.</w:t>
-            </w:r>
-          </w:p>
-          <w:p>
-            <w:pPr>
-              <w:pStyle w:val="TableContents"/>
-            </w:pPr>
-          </w:p>
-          <w:p>
-            <w:pPr>
-              <w:pStyle w:val="TableContents"/>
-            </w:pPr>
-            <w:r>
-              <w:t>Pero no hay una cantidad máxima de intentos fallidos y no se ha bloqueado la cuenta.</w:t>
-            </w:r>
-          </w:p>
-          <w:p>
-            <w:pPr>
-              <w:pStyle w:val="TableContents"/>
-              <w:rPr>
-                <w:rFonts w:ascii="Arial" w:hAnsi="Arial"/>
-                <w:sz w:val="20"/>
-              </w:rPr>
-            </w:pPr>
-            <w:r>
-              <w:t xml:space="preserve">Solamente ante </w:t>
-            </w:r>
-            <w:r>
-              <w:t>"</w:t>
-            </w:r>
-            <w:r>
-              <w:t>x</w:t>
-            </w:r>
-            <w:r>
-              <w:t>"</w:t>
-            </w:r>
-            <w:r>
-              <w:t xml:space="preserve"> intentos solicita </w:t>
-            </w:r>
-            <w:r>
-              <w:t>además</w:t>
-            </w:r>
-            <w:r>
-              <w:t xml:space="preserve"> de la contraseña que inserte un texto mostrado en pantalla para continuar.</w:t>
-            </w:r>
-          </w:p>
-        </w:tc>
-      </w:tr>
-      <w:tr>
-        <w:tc>
-          <w:tcPr>
             <w:tcW w:w="8931" w:type="dxa"/>
             <w:gridSpan w:val="7"/>
             <w:tcBorders>
@@ -6518,11 +6162,7 @@
               <w:t xml:space="preserve">probar </w:t>
             </w:r>
             <w:r>
-              <w:t xml:space="preserve">la validación de un usuario </w:t>
-            </w:r>
-            <w:r>
-              <w:lastRenderedPageBreak/>
-              <w:t>en base a los campos correo institucional y contraseña,</w:t>
+              <w:t>la validación de un usuario en base a los campos correo institucional y contraseña,</w:t>
             </w:r>
             <w:r>
               <w:t xml:space="preserve"> admitiendo o denegando</w:t>
@@ -6560,7 +6200,6 @@
                 <w:bCs/>
                 <w:sz w:val="20"/>
               </w:rPr>
-              <w:lastRenderedPageBreak/>
               <w:t>Decisión de Aprobación del Caso de Prueba:</w:t>
             </w:r>
             <w:r>
@@ -6575,6 +6214,13 @@
                 <w:rFonts w:ascii="Arial" w:hAnsi="Arial"/>
                 <w:sz w:val="20"/>
               </w:rPr>
+              <w:t>X_</w:t>
+            </w:r>
+            <w:r>
+              <w:rPr>
+                <w:rFonts w:ascii="Arial" w:hAnsi="Arial"/>
+                <w:sz w:val="20"/>
+              </w:rPr>
               <w:t>_    Fallo: _</w:t>
             </w:r>
             <w:r>
@@ -6582,7 +6228,7 @@
                 <w:rFonts w:ascii="Arial" w:hAnsi="Arial"/>
                 <w:sz w:val="20"/>
               </w:rPr>
-              <w:t>X</w:t>
+              <w:t>_</w:t>
             </w:r>
             <w:r>
               <w:rPr>
@@ -6627,7 +6273,28 @@
                 <w:rFonts w:ascii="Arial" w:hAnsi="Arial"/>
                 <w:sz w:val="20"/>
               </w:rPr>
-              <w:t xml:space="preserve">  _________</w:t>
+              <w:t xml:space="preserve">  ____</w:t>
+            </w:r>
+            <w:r>
+              <w:rPr>
+                <w:rFonts w:ascii="Arial" w:hAnsi="Arial"/>
+                <w:sz w:val="20"/>
+              </w:rPr>
+              <w:t>_</w:t>
+            </w:r>
+            <w:r>
+              <w:rPr>
+                <w:rFonts w:ascii="Arial" w:hAnsi="Arial"/>
+                <w:sz w:val="20"/>
+              </w:rPr>
+              <w:t>29/05/2020</w:t>
+            </w:r>
+            <w:r>
+              <w:rPr>
+                <w:rFonts w:ascii="Arial" w:hAnsi="Arial"/>
+                <w:sz w:val="20"/>
+              </w:rPr>
+              <w:t>__</w:t>
             </w:r>
             <w:r>
               <w:rPr>
@@ -6664,7 +6331,17 @@
       <w:pPr>
         <w:pStyle w:val="PSI-Ttulo2"/>
       </w:pPr>
-      <w:bookmarkStart w:id="19" w:name="_Toc41585645"/>
+    </w:p>
+    <w:p>
+      <w:pPr>
+        <w:pStyle w:val="PSI-Ttulo2"/>
+      </w:pPr>
+    </w:p>
+    <w:p>
+      <w:pPr>
+        <w:pStyle w:val="PSI-Ttulo2"/>
+      </w:pPr>
+      <w:bookmarkStart w:id="19" w:name="_Toc43214989"/>
       <w:r>
         <w:t>Evaluación final de la Prueba</w:t>
       </w:r>
@@ -6676,157 +6353,13 @@
     </w:p>
     <w:p>
       <w:r>
-        <w:t xml:space="preserve">El estado obtenido al finalizar la Prueba 01 - Inicial es: Desaprobado. </w:t>
+        <w:t xml:space="preserve">El estado obtenido al finalizar la Prueba 01 - Inicial es: Aprobado. </w:t>
       </w:r>
     </w:p>
     <w:p>
       <w:r>
-        <w:t xml:space="preserve">El mismo se debe a que faltan realizar las correspondientes correcciones a cada uno de los ítems, donde el resultado de su prueba fue fallida. </w:t>
+        <w:t xml:space="preserve">El mismo se debe a que ninguno de los ítems probados presentó algún tipo de error. </w:t>
       </w:r>
-    </w:p>
-    <w:p/>
-    <w:p/>
-    <w:p/>
-    <w:p/>
-    <w:p/>
-    <w:p/>
-    <w:p/>
-    <w:p>
-      <w:pPr>
-        <w:pStyle w:val="Ttulo1"/>
-        <w:keepLines w:val="0"/>
-        <w:widowControl w:val="0"/>
-        <w:tabs>
-          <w:tab w:val="num" w:pos="709"/>
-        </w:tabs>
-        <w:spacing w:before="120" w:after="60" w:line="360" w:lineRule="auto"/>
-        <w:ind w:left="709" w:hanging="709"/>
-        <w:jc w:val="both"/>
-        <w:rPr>
-          <w:rFonts w:asciiTheme="minorHAnsi" w:eastAsiaTheme="minorHAnsi" w:hAnsiTheme="minorHAnsi" w:cstheme="minorBidi"/>
-          <w:b w:val="0"/>
-          <w:bCs w:val="0"/>
-          <w:color w:val="auto"/>
-          <w:sz w:val="22"/>
-          <w:szCs w:val="22"/>
-        </w:rPr>
-      </w:pPr>
-    </w:p>
-    <w:p/>
-    <w:p/>
-    <w:p>
-      <w:pPr>
-        <w:pStyle w:val="Ttulo1"/>
-        <w:keepLines w:val="0"/>
-        <w:widowControl w:val="0"/>
-        <w:tabs>
-          <w:tab w:val="num" w:pos="709"/>
-        </w:tabs>
-        <w:spacing w:before="120" w:after="60" w:line="360" w:lineRule="auto"/>
-        <w:ind w:left="709" w:hanging="709"/>
-        <w:jc w:val="both"/>
-        <w:rPr>
-          <w:bCs w:val="0"/>
-        </w:rPr>
-      </w:pPr>
-    </w:p>
-    <w:p>
-      <w:pPr>
-        <w:pStyle w:val="Ttulo1"/>
-        <w:keepLines w:val="0"/>
-        <w:widowControl w:val="0"/>
-        <w:tabs>
-          <w:tab w:val="num" w:pos="709"/>
-        </w:tabs>
-        <w:spacing w:before="120" w:after="60" w:line="360" w:lineRule="auto"/>
-        <w:ind w:left="709" w:hanging="709"/>
-        <w:jc w:val="both"/>
-        <w:rPr>
-          <w:bCs w:val="0"/>
-        </w:rPr>
-      </w:pPr>
-    </w:p>
-    <w:p>
-      <w:pPr>
-        <w:pStyle w:val="Ttulo1"/>
-        <w:keepLines w:val="0"/>
-        <w:widowControl w:val="0"/>
-        <w:tabs>
-          <w:tab w:val="num" w:pos="709"/>
-        </w:tabs>
-        <w:spacing w:before="120" w:after="60" w:line="360" w:lineRule="auto"/>
-        <w:ind w:left="709" w:hanging="709"/>
-        <w:jc w:val="both"/>
-        <w:rPr>
-          <w:bCs w:val="0"/>
-        </w:rPr>
-      </w:pPr>
-      <w:bookmarkStart w:id="20" w:name="_Toc41585646"/>
-      <w:r>
-        <w:rPr>
-          <w:bCs w:val="0"/>
-        </w:rPr>
-        <w:t>Casos de Prueba: Prueba 02 - Regresión</w:t>
-      </w:r>
-      <w:bookmarkEnd w:id="20"/>
-    </w:p>
-    <w:p>
-      <w:pPr>
-        <w:pStyle w:val="Ttulo1"/>
-        <w:keepLines w:val="0"/>
-        <w:widowControl w:val="0"/>
-        <w:tabs>
-          <w:tab w:val="num" w:pos="709"/>
-        </w:tabs>
-        <w:spacing w:before="120" w:after="60" w:line="360" w:lineRule="auto"/>
-        <w:ind w:left="709" w:hanging="709"/>
-        <w:jc w:val="both"/>
-        <w:rPr>
-          <w:bCs w:val="0"/>
-        </w:rPr>
-      </w:pPr>
-      <w:r>
-        <w:rPr>
-          <w:bCs w:val="0"/>
-        </w:rPr>
-        <w:t xml:space="preserve"> </w:t>
-      </w:r>
-    </w:p>
-    <w:p>
-      <w:pPr>
-        <w:pStyle w:val="Ttulo1"/>
-        <w:keepLines w:val="0"/>
-        <w:widowControl w:val="0"/>
-        <w:tabs>
-          <w:tab w:val="num" w:pos="709"/>
-        </w:tabs>
-        <w:spacing w:before="120" w:after="60" w:line="360" w:lineRule="auto"/>
-        <w:ind w:left="709" w:hanging="709"/>
-        <w:jc w:val="both"/>
-        <w:rPr>
-          <w:bCs w:val="0"/>
-        </w:rPr>
-      </w:pPr>
-      <w:bookmarkStart w:id="21" w:name="_Toc41585647"/>
-      <w:r>
-        <w:t>Evaluación final de la Prueba 02 - Regresión</w:t>
-      </w:r>
-      <w:bookmarkEnd w:id="21"/>
-    </w:p>
-    <w:p>
-      <w:r>
-        <w:t xml:space="preserve">El estado obtenido al finalizar la Prueba 02 - Regresión es: Aprobado. </w:t>
-      </w:r>
-    </w:p>
-    <w:p>
-      <w:r>
-        <w:t>El mismo se debe a que se han realizado las correcciones correspondientes a cada uno de los ítems, donde el resultado de la prueba 01- inicial fue fallida y además ya que ninguno de los ítems probados presentó algún tipo de error.</w:t>
-      </w:r>
-    </w:p>
-    <w:p>
-      <w:pPr>
-        <w:pStyle w:val="PSI-Ttulo1"/>
-      </w:pPr>
     </w:p>
     <w:p>
       <w:pPr>
@@ -7026,7 +6559,7 @@
             <w:rFonts w:asciiTheme="majorHAnsi" w:hAnsiTheme="majorHAnsi" w:cstheme="majorHAnsi"/>
             <w:noProof/>
           </w:rPr>
-          <w:t>11</w:t>
+          <w:t>10</w:t>
         </w:r>
         <w:r>
           <w:rPr>
@@ -14878,7 +14411,7 @@
 </file>
 
 <file path=customXml/itemProps2.xml><?xml version="1.0" encoding="utf-8"?>
-<ds:datastoreItem xmlns:ds="http://schemas.openxmlformats.org/officeDocument/2006/customXml" ds:itemID="{1F37DF20-98C9-4BF2-ABBA-3D89C19EA653}">
+<ds:datastoreItem xmlns:ds="http://schemas.openxmlformats.org/officeDocument/2006/customXml" ds:itemID="{7F1347EA-54E9-497F-9806-56AE38161E0C}">
   <ds:schemaRefs>
     <ds:schemaRef ds:uri="http://schemas.openxmlformats.org/officeDocument/2006/bibliography"/>
   </ds:schemaRefs>

</xml_diff>